<commit_message>
fix: Correct Run Command
</commit_message>
<xml_diff>
--- a/Fall-2019/Labs/Extra/C-Workshop-S9.docx
+++ b/Fall-2019/Labs/Extra/C-Workshop-S9.docx
@@ -482,24 +482,103 @@
         <w:pStyle w:val="Code"/>
       </w:pPr>
       <w:r>
-        <w:t>crtl + R</w:t>
+        <w:t>windows</w:t>
+      </w:r>
+      <w:bookmarkStart w:id="0" w:name="_GoBack"/>
+      <w:bookmarkEnd w:id="0"/>
+      <w:r>
+        <w:t xml:space="preserve"> + R</w:t>
       </w:r>
     </w:p>
     <w:p>
       <w:pPr>
         <w:pStyle w:val="Code"/>
+      </w:pPr>
+      <w:r>
+        <w:t>cmd</w:t>
+      </w:r>
+    </w:p>
+    <w:p>
+      <w:pPr>
+        <w:bidi/>
+        <w:rPr>
+          <w:lang w:bidi="fa-IR"/>
+        </w:rPr>
+      </w:pPr>
+      <w:r>
         <w:rPr>
           <w:rFonts w:hint="cs"/>
-        </w:rPr>
-      </w:pPr>
-      <w:r>
-        <w:t>cmd</w:t>
+          <w:rtl/>
+          <w:lang w:bidi="fa-IR"/>
+        </w:rPr>
+        <w:t xml:space="preserve">در محیط </w:t>
+      </w:r>
+      <w:r>
+        <w:rPr>
+          <w:lang w:bidi="fa-IR"/>
+        </w:rPr>
+        <w:t>command prompt</w:t>
+      </w:r>
+      <w:r>
+        <w:rPr>
+          <w:rFonts w:hint="cs"/>
+          <w:rtl/>
+          <w:lang w:bidi="fa-IR"/>
+        </w:rPr>
+        <w:t xml:space="preserve"> شما میتوانید تمام آنچه که در محیط گرافیکی انجام می‌دهید را انجام دهید. یکی از ویژگی‌های این محیط قابلیت‌های آن می‌باشد که از محیط گرافیکی بسیار بیشتر است.</w:t>
+      </w:r>
+      <w:r>
+        <w:rPr>
+          <w:rFonts w:hint="cs"/>
+          <w:rtl/>
+          <w:lang w:bidi="fa-IR"/>
+        </w:rPr>
+        <w:t xml:space="preserve"> در ابتدا اندکی با این محیط بیشتر آشنا می‌شویم. به مانند محیط گرافیکی، </w:t>
+      </w:r>
+      <w:r>
+        <w:rPr>
+          <w:lang w:bidi="fa-IR"/>
+        </w:rPr>
+        <w:t>command prompt</w:t>
+      </w:r>
+      <w:r>
+        <w:rPr>
+          <w:rFonts w:hint="cs"/>
+          <w:rtl/>
+          <w:lang w:bidi="fa-IR"/>
+        </w:rPr>
+        <w:t xml:space="preserve"> هم در یک </w:t>
+      </w:r>
+      <w:r>
+        <w:rPr>
+          <w:rFonts w:hint="cs"/>
+          <w:rtl/>
+          <w:lang w:bidi="fa-IR"/>
+        </w:rPr>
+        <w:t>پوشه</w:t>
+      </w:r>
+      <w:r>
+        <w:rPr>
+          <w:rFonts w:hint="cs"/>
+          <w:rtl/>
+          <w:lang w:bidi="fa-IR"/>
+        </w:rPr>
+        <w:t xml:space="preserve"> از سیستم شما اجرا می‌شود</w:t>
+      </w:r>
+      <w:r>
+        <w:rPr>
+          <w:rFonts w:hint="cs"/>
+          <w:rtl/>
+          <w:lang w:bidi="fa-IR"/>
+        </w:rPr>
+        <w:t xml:space="preserve">. </w:t>
       </w:r>
     </w:p>
     <w:p>
       <w:pPr>
         <w:bidi/>
         <w:rPr>
+          <w:rtl/>
           <w:lang w:bidi="fa-IR"/>
         </w:rPr>
       </w:pPr>
@@ -509,92 +588,12 @@
           <w:rtl/>
           <w:lang w:bidi="fa-IR"/>
         </w:rPr>
-        <w:t xml:space="preserve">در محیط </w:t>
-      </w:r>
-      <w:r>
-        <w:rPr>
-          <w:lang w:bidi="fa-IR"/>
-        </w:rPr>
-        <w:t>command prompt</w:t>
-      </w:r>
-      <w:r>
-        <w:rPr>
-          <w:rFonts w:hint="cs"/>
-          <w:rtl/>
-          <w:lang w:bidi="fa-IR"/>
-        </w:rPr>
-        <w:t xml:space="preserve"> شما میتوانید تمام آنچه که در محیط گرافیکی انجام می‌دهید را انجام دهید. یکی از ویژگی‌های این محیط قابلیت‌های آن می‌باشد که از محیط گرافیکی بسیار بیشتر است.</w:t>
-      </w:r>
-      <w:r>
-        <w:rPr>
-          <w:rFonts w:hint="cs"/>
-          <w:rtl/>
-          <w:lang w:bidi="fa-IR"/>
-        </w:rPr>
-        <w:t xml:space="preserve"> در ابتدا اندکی با این محیط بیشتر آشنا می‌شویم. به مانند محیط گرافیکی، </w:t>
-      </w:r>
-      <w:r>
-        <w:rPr>
-          <w:lang w:bidi="fa-IR"/>
-        </w:rPr>
-        <w:t>command prompt</w:t>
-      </w:r>
-      <w:r>
-        <w:rPr>
-          <w:rFonts w:hint="cs"/>
-          <w:rtl/>
-          <w:lang w:bidi="fa-IR"/>
-        </w:rPr>
-        <w:t xml:space="preserve"> هم در یک </w:t>
-      </w:r>
-      <w:r>
-        <w:rPr>
-          <w:rFonts w:hint="cs"/>
-          <w:rtl/>
-          <w:lang w:bidi="fa-IR"/>
-        </w:rPr>
-        <w:t>پوشه</w:t>
-      </w:r>
-      <w:r>
-        <w:rPr>
-          <w:rFonts w:hint="cs"/>
-          <w:rtl/>
-          <w:lang w:bidi="fa-IR"/>
-        </w:rPr>
-        <w:t xml:space="preserve"> از سیستم شما اجرا می‌شود</w:t>
-      </w:r>
-      <w:r>
-        <w:rPr>
-          <w:rFonts w:hint="cs"/>
-          <w:rtl/>
-          <w:lang w:bidi="fa-IR"/>
-        </w:rPr>
-        <w:t xml:space="preserve">. </w:t>
-      </w:r>
-    </w:p>
-    <w:p>
-      <w:pPr>
-        <w:bidi/>
-        <w:rPr>
-          <w:rtl/>
-          <w:lang w:bidi="fa-IR"/>
-        </w:rPr>
-      </w:pPr>
-      <w:r>
-        <w:rPr>
-          <w:rFonts w:hint="cs"/>
-          <w:rtl/>
-          <w:lang w:bidi="fa-IR"/>
-        </w:rPr>
         <w:t>پوشه‌ای که در آن قرار دارید را می‌توانید در خط فرمان ببینید:</w:t>
       </w:r>
     </w:p>
     <w:p>
       <w:pPr>
         <w:pStyle w:val="Code"/>
-        <w:rPr>
-          <w:rFonts w:hint="cs"/>
-        </w:rPr>
       </w:pPr>
       <w:r>
         <w:t>C:\Users\parham&gt;</w:t>
@@ -932,7 +931,6 @@
       <w:pPr>
         <w:bidi/>
         <w:rPr>
-          <w:rFonts w:hint="cs"/>
           <w:lang w:bidi="fa-IR"/>
         </w:rPr>
       </w:pPr>
@@ -1030,7 +1028,6 @@
       <w:pPr>
         <w:bidi/>
         <w:rPr>
-          <w:rFonts w:hint="cs"/>
           <w:rtl/>
           <w:lang w:bidi="fa-IR"/>
         </w:rPr>
@@ -1430,7 +1427,6 @@
       <w:pPr>
         <w:bidi/>
         <w:rPr>
-          <w:rFonts w:hint="cs"/>
           <w:lang w:bidi="fa-IR"/>
         </w:rPr>
       </w:pPr>
@@ -1630,7 +1626,6 @@
       <w:pPr>
         <w:bidi/>
         <w:rPr>
-          <w:rFonts w:hint="cs"/>
           <w:rtl/>
           <w:lang w:bidi="fa-IR"/>
         </w:rPr>
@@ -1950,10 +1945,7 @@
         <w:pStyle w:val="Code"/>
       </w:pPr>
       <w:r>
-        <w:t xml:space="preserve"> </w:t>
-      </w:r>
-      <w:r>
-        <w:t xml:space="preserve">X |   |   </w:t>
+        <w:t xml:space="preserve"> X |   |   </w:t>
       </w:r>
     </w:p>
     <w:p>
@@ -1999,10 +1991,7 @@
         <w:pStyle w:val="Code"/>
       </w:pPr>
       <w:r>
-        <w:t xml:space="preserve"> </w:t>
-      </w:r>
-      <w:r>
-        <w:t xml:space="preserve">X |   |   </w:t>
+        <w:t xml:space="preserve"> X |   |   </w:t>
       </w:r>
     </w:p>
     <w:p>
@@ -2010,13 +1999,7 @@
         <w:pStyle w:val="Code"/>
       </w:pPr>
       <w:r>
-        <w:t xml:space="preserve">   | </w:t>
-      </w:r>
-      <w:r>
-        <w:t>O</w:t>
-      </w:r>
-      <w:r>
-        <w:t xml:space="preserve"> |   </w:t>
+        <w:t xml:space="preserve">   | O |   </w:t>
       </w:r>
     </w:p>
     <w:p>
@@ -2024,13 +2007,7 @@
         <w:pStyle w:val="Code"/>
       </w:pPr>
       <w:r>
-        <w:t xml:space="preserve"> </w:t>
-      </w:r>
-      <w:r>
-        <w:t>X</w:t>
-      </w:r>
-      <w:r>
-        <w:t xml:space="preserve"> |   |  </w:t>
+        <w:t xml:space="preserve"> X |   |  </w:t>
       </w:r>
     </w:p>
     <w:p>
@@ -2054,10 +2031,7 @@
         <w:pStyle w:val="Code"/>
       </w:pPr>
       <w:r>
-        <w:t xml:space="preserve"> </w:t>
-      </w:r>
-      <w:r>
-        <w:t xml:space="preserve">X |   |   </w:t>
+        <w:t xml:space="preserve"> X |   |   </w:t>
       </w:r>
     </w:p>
     <w:p>
@@ -2065,19 +2039,7 @@
         <w:pStyle w:val="Code"/>
       </w:pPr>
       <w:r>
-        <w:t xml:space="preserve"> </w:t>
-      </w:r>
-      <w:r>
-        <w:t>O</w:t>
-      </w:r>
-      <w:r>
-        <w:t xml:space="preserve"> | </w:t>
-      </w:r>
-      <w:r>
-        <w:t>O</w:t>
-      </w:r>
-      <w:r>
-        <w:t xml:space="preserve"> |   </w:t>
+        <w:t xml:space="preserve"> O | O |   </w:t>
       </w:r>
     </w:p>
     <w:p>
@@ -2085,13 +2047,7 @@
         <w:pStyle w:val="Code"/>
       </w:pPr>
       <w:r>
-        <w:t xml:space="preserve"> </w:t>
-      </w:r>
-      <w:r>
-        <w:t>X</w:t>
-      </w:r>
-      <w:r>
-        <w:t xml:space="preserve"> |   |  </w:t>
+        <w:t xml:space="preserve"> X |   |  </w:t>
       </w:r>
     </w:p>
     <w:p>
@@ -2099,13 +2055,7 @@
         <w:pStyle w:val="Code"/>
       </w:pPr>
       <w:r>
-        <w:t xml:space="preserve">Player </w:t>
-      </w:r>
-      <w:r>
-        <w:t>X</w:t>
-      </w:r>
-      <w:r>
-        <w:t>:</w:t>
+        <w:t>Player X:</w:t>
       </w:r>
     </w:p>
     <w:p>
@@ -2129,13 +2079,7 @@
         <w:pStyle w:val="Code"/>
       </w:pPr>
       <w:r>
-        <w:t xml:space="preserve"> O | O | </w:t>
-      </w:r>
-      <w:r>
-        <w:t>X</w:t>
-      </w:r>
-      <w:r>
-        <w:t xml:space="preserve"> </w:t>
+        <w:t xml:space="preserve"> O | O | X </w:t>
       </w:r>
     </w:p>
     <w:p>
@@ -2149,9 +2093,6 @@
     <w:p>
       <w:pPr>
         <w:pStyle w:val="Code"/>
-        <w:rPr>
-          <w:rFonts w:hint="cs"/>
-        </w:rPr>
       </w:pPr>
     </w:p>
     <w:p>
@@ -2161,21 +2102,18 @@
         </w:tabs>
         <w:bidi/>
         <w:rPr>
+          <w:rtl/>
+          <w:lang w:bidi="fa-IR"/>
+        </w:rPr>
+      </w:pPr>
+      <w:r>
+        <w:rPr>
           <w:rFonts w:hint="cs"/>
           <w:rtl/>
           <w:lang w:bidi="fa-IR"/>
         </w:rPr>
-      </w:pPr>
-      <w:r>
-        <w:rPr>
-          <w:rFonts w:hint="cs"/>
-          <w:rtl/>
-          <w:lang w:bidi="fa-IR"/>
-        </w:rPr>
         <w:t>این بازی را پیاده‌سازی کرده و آن را به صورت مرحله به مرحله در گیت‌هاب قرار دهید. در نظر داشته باشید که شما روی سرویس کنترل نسخه نباید هیچ چیز دیگری به جز کدهایتان را قرار دهید پس از قراردادن فایل‌های اضافه مانند خروجی و ... روی نرم افزار کنترل نسخه خودداری کنید.</w:t>
       </w:r>
-      <w:bookmarkStart w:id="0" w:name="_GoBack"/>
-      <w:bookmarkEnd w:id="0"/>
     </w:p>
     <w:sectPr>
       <w:headerReference w:type="default" r:id="rId13"/>
@@ -6754,7 +6692,7 @@
 </file>
 
 <file path=customXml/itemProps1.xml><?xml version="1.0" encoding="utf-8"?>
-<ds:datastoreItem xmlns:ds="http://schemas.openxmlformats.org/officeDocument/2006/customXml" ds:itemID="{A046A8E6-3E12-4E23-B9E8-125F156F13BE}">
+<ds:datastoreItem xmlns:ds="http://schemas.openxmlformats.org/officeDocument/2006/customXml" ds:itemID="{5DC5D9BC-B640-4370-829E-616C40CEFACE}">
   <ds:schemaRefs>
     <ds:schemaRef ds:uri="http://schemas.openxmlformats.org/officeDocument/2006/bibliography"/>
   </ds:schemaRefs>

</xml_diff>